<commit_message>
Working on the ProgressTree control. This will probably lead to many parts of the common UI library being defined, which in turn leads to a large number of interfaces being defined in the core project. Need to do some specs first!
</commit_message>
<xml_diff>
--- a/modules/ui/common/design/Spec - Progress tree control.docx
+++ b/modules/ui/common/design/Spec - Progress tree control.docx
@@ -59,12 +59,7 @@
     </w:p>
     <w:p>
       <w:pPr>
-        <w:spacing w:after="0"/>
-      </w:pPr>
-    </w:p>
-    <w:p>
-      <w:pPr>
-        <w:spacing w:after="0"/>
+        <w:pStyle w:val="Heading1"/>
       </w:pPr>
       <w:r>
         <w:t>Features</w:t>
@@ -72,6 +67,14 @@
     </w:p>
     <w:p>
       <w:pPr>
+        <w:spacing w:after="0"/>
+      </w:pPr>
+      <w:r>
+        <w:t>The Progress Tree Control has the following features:</w:t>
+      </w:r>
+    </w:p>
+    <w:p>
+      <w:pPr>
         <w:pStyle w:val="ListParagraph"/>
         <w:numPr>
           <w:ilvl w:val="0"/>
@@ -80,7 +83,7 @@
         <w:spacing w:after="0"/>
       </w:pPr>
       <w:r>
-        <w:t>Allows selecting a Progress element or the entire tree (by selecting the top element)</w:t>
+        <w:t>The individual elements of the tree can be selected. Upon selection an event will be fired indicating which element(s) have been selected. Programmatically selecting an element is also possible and also leads to the firing of the selection event.</w:t>
       </w:r>
     </w:p>
     <w:p>
@@ -93,7 +96,7 @@
         <w:spacing w:after="0"/>
       </w:pPr>
       <w:r>
-        <w:t>Only allows a single top-level node</w:t>
+        <w:t>There can only be one top-level node.</w:t>
       </w:r>
     </w:p>
     <w:p>
@@ -106,7 +109,7 @@
         <w:spacing w:after="0"/>
       </w:pPr>
       <w:r>
-        <w:t>Shows:</w:t>
+        <w:t>Each element of the Progress Tree Control contains:</w:t>
       </w:r>
     </w:p>
     <w:p>
@@ -137,46 +140,54 @@
         <w:spacing w:after="0"/>
       </w:pPr>
       <w:r>
-        <w:t>Time estimate</w:t>
-      </w:r>
-    </w:p>
-    <w:p>
-      <w:pPr>
-        <w:pStyle w:val="ListParagraph"/>
-        <w:numPr>
-          <w:ilvl w:val="1"/>
-          <w:numId w:val="1"/>
-        </w:numPr>
-        <w:spacing w:after="0"/>
-      </w:pPr>
-      <w:r>
-        <w:t>Text indicating current action</w:t>
-      </w:r>
-    </w:p>
-    <w:p>
-      <w:pPr>
-        <w:pStyle w:val="ListParagraph"/>
-        <w:numPr>
-          <w:ilvl w:val="1"/>
-          <w:numId w:val="1"/>
-        </w:numPr>
-        <w:spacing w:after="0"/>
-      </w:pPr>
-      <w:r>
-        <w:t>Buttons to start / stop / pause the action which is being monitored</w:t>
-      </w:r>
-    </w:p>
-    <w:p>
-      <w:pPr>
-        <w:pStyle w:val="ListParagraph"/>
-        <w:numPr>
-          <w:ilvl w:val="1"/>
-          <w:numId w:val="1"/>
-        </w:numPr>
-        <w:spacing w:after="0"/>
-      </w:pPr>
-      <w:r>
-        <w:t>Expanding section with more details</w:t>
+        <w:t>An estimate for the remaining time</w:t>
+      </w:r>
+    </w:p>
+    <w:p>
+      <w:pPr>
+        <w:pStyle w:val="ListParagraph"/>
+        <w:numPr>
+          <w:ilvl w:val="1"/>
+          <w:numId w:val="1"/>
+        </w:numPr>
+        <w:spacing w:after="0"/>
+      </w:pPr>
+      <w:r>
+        <w:t>An indication of the current action that is being performed</w:t>
+      </w:r>
+    </w:p>
+    <w:p>
+      <w:pPr>
+        <w:pStyle w:val="ListParagraph"/>
+        <w:numPr>
+          <w:ilvl w:val="1"/>
+          <w:numId w:val="1"/>
+        </w:numPr>
+        <w:spacing w:after="0"/>
+      </w:pPr>
+      <w:r>
+        <w:t>S</w:t>
+      </w:r>
+      <w:r>
+        <w:t>tart</w:t>
+      </w:r>
+      <w:r>
+        <w:t>,</w:t>
+      </w:r>
+      <w:r>
+        <w:t xml:space="preserve"> stop </w:t>
+      </w:r>
+      <w:r>
+        <w:t>and</w:t>
+      </w:r>
+      <w:r>
+        <w:t xml:space="preserve"> pause</w:t>
+      </w:r>
+      <w:r>
+        <w:t xml:space="preserve"> buttons which action on the </w:t>
+      </w:r>
+      <w:r>
+        <w:t>action which is being monitored</w:t>
       </w:r>
     </w:p>
     <w:p>
@@ -189,7 +200,10 @@
         <w:spacing w:after="0"/>
       </w:pPr>
       <w:r>
-        <w:t>Must provide events for:</w:t>
+        <w:t>The Progress Tree Control provides the following events</w:t>
+      </w:r>
+      <w:r>
+        <w:t>:</w:t>
       </w:r>
     </w:p>
     <w:p>
@@ -203,12 +217,9 @@
       </w:pPr>
       <w:proofErr w:type="spellStart"/>
       <w:r>
-        <w:t>OnSelect</w:t>
+        <w:t>SelectedItemChanged</w:t>
       </w:r>
       <w:proofErr w:type="spellEnd"/>
-      <w:r>
-        <w:t>: provides selected item</w:t>
-      </w:r>
     </w:p>
     <w:p>
       <w:pPr>
@@ -350,8 +361,217 @@
     </w:p>
     <w:p>
       <w:pPr>
-        <w:spacing w:after="0"/>
-      </w:pPr>
+        <w:pStyle w:val="ListParagraph"/>
+        <w:numPr>
+          <w:ilvl w:val="0"/>
+          <w:numId w:val="1"/>
+        </w:numPr>
+        <w:spacing w:after="0"/>
+      </w:pPr>
+      <w:r>
+        <w:lastRenderedPageBreak/>
+        <w:t>Automatically generated children cannot be stopped / paused. In order to stop an automatically generated child the parent action must be stopped.</w:t>
+      </w:r>
+    </w:p>
+    <w:p>
+      <w:pPr>
+        <w:spacing w:after="0"/>
+      </w:pPr>
+    </w:p>
+    <w:p>
+      <w:pPr>
+        <w:spacing w:after="0"/>
+      </w:pPr>
+    </w:p>
+    <w:p>
+      <w:pPr>
+        <w:spacing w:after="0"/>
+      </w:pPr>
+    </w:p>
+    <w:p>
+      <w:pPr>
+        <w:spacing w:after="0"/>
+      </w:pPr>
+    </w:p>
+    <w:p>
+      <w:pPr>
+        <w:pStyle w:val="Heading1"/>
+      </w:pPr>
+      <w:r>
+        <w:t>Design</w:t>
+      </w:r>
+    </w:p>
+    <w:p>
+      <w:pPr>
+        <w:pStyle w:val="ListParagraph"/>
+        <w:numPr>
+          <w:ilvl w:val="0"/>
+          <w:numId w:val="1"/>
+        </w:numPr>
+        <w:spacing w:after="0"/>
+      </w:pPr>
+      <w:r>
+        <w:t xml:space="preserve">Develop separate component for </w:t>
+      </w:r>
+      <w:proofErr w:type="spellStart"/>
+      <w:r>
+        <w:t>TreeNode.Header</w:t>
+      </w:r>
+      <w:proofErr w:type="spellEnd"/>
+      <w:r>
+        <w:t xml:space="preserve"> --&gt; </w:t>
+      </w:r>
+      <w:proofErr w:type="gramStart"/>
+      <w:r>
+        <w:t>Has</w:t>
+      </w:r>
+      <w:proofErr w:type="gramEnd"/>
+      <w:r>
+        <w:t xml:space="preserve"> the </w:t>
+      </w:r>
+      <w:proofErr w:type="spellStart"/>
+      <w:r>
+        <w:t>progressbar</w:t>
+      </w:r>
+      <w:proofErr w:type="spellEnd"/>
+      <w:r>
+        <w:t xml:space="preserve"> etc.</w:t>
+      </w:r>
+    </w:p>
+    <w:p>
+      <w:pPr>
+        <w:pStyle w:val="ListParagraph"/>
+        <w:numPr>
+          <w:ilvl w:val="0"/>
+          <w:numId w:val="1"/>
+        </w:numPr>
+        <w:spacing w:after="0"/>
+      </w:pPr>
+      <w:r>
+        <w:t>Tree actions:</w:t>
+      </w:r>
+    </w:p>
+    <w:p>
+      <w:pPr>
+        <w:pStyle w:val="ListParagraph"/>
+        <w:numPr>
+          <w:ilvl w:val="1"/>
+          <w:numId w:val="1"/>
+        </w:numPr>
+        <w:spacing w:after="0"/>
+      </w:pPr>
+      <w:r>
+        <w:t>Add new tree element</w:t>
+      </w:r>
+    </w:p>
+    <w:p>
+      <w:pPr>
+        <w:pStyle w:val="ListParagraph"/>
+        <w:numPr>
+          <w:ilvl w:val="1"/>
+          <w:numId w:val="1"/>
+        </w:numPr>
+        <w:spacing w:after="0"/>
+      </w:pPr>
+      <w:r>
+        <w:t>Remove tree element</w:t>
+      </w:r>
+    </w:p>
+    <w:p>
+      <w:pPr>
+        <w:pStyle w:val="ListParagraph"/>
+        <w:numPr>
+          <w:ilvl w:val="1"/>
+          <w:numId w:val="1"/>
+        </w:numPr>
+        <w:spacing w:after="0"/>
+      </w:pPr>
+      <w:r>
+        <w:t>Select tree element</w:t>
+      </w:r>
+    </w:p>
+    <w:p>
+      <w:pPr>
+        <w:pStyle w:val="ListParagraph"/>
+        <w:numPr>
+          <w:ilvl w:val="0"/>
+          <w:numId w:val="1"/>
+        </w:numPr>
+        <w:spacing w:after="0"/>
+      </w:pPr>
+      <w:proofErr w:type="spellStart"/>
+      <w:r>
+        <w:t>TreeNode</w:t>
+      </w:r>
+      <w:proofErr w:type="spellEnd"/>
+      <w:r>
+        <w:t xml:space="preserve"> actions:</w:t>
+      </w:r>
+    </w:p>
+    <w:p>
+      <w:pPr>
+        <w:pStyle w:val="ListParagraph"/>
+        <w:numPr>
+          <w:ilvl w:val="1"/>
+          <w:numId w:val="1"/>
+        </w:numPr>
+        <w:spacing w:after="0"/>
+      </w:pPr>
+      <w:r>
+        <w:t>Update progress</w:t>
+      </w:r>
+    </w:p>
+    <w:p>
+      <w:pPr>
+        <w:pStyle w:val="ListParagraph"/>
+        <w:numPr>
+          <w:ilvl w:val="1"/>
+          <w:numId w:val="1"/>
+        </w:numPr>
+        <w:spacing w:after="0"/>
+      </w:pPr>
+      <w:r>
+        <w:t>Update current action</w:t>
+      </w:r>
+    </w:p>
+    <w:p>
+      <w:pPr>
+        <w:pStyle w:val="ListParagraph"/>
+        <w:numPr>
+          <w:ilvl w:val="1"/>
+          <w:numId w:val="1"/>
+        </w:numPr>
+        <w:spacing w:after="0"/>
+      </w:pPr>
+      <w:r>
+        <w:t>Show details</w:t>
+      </w:r>
+    </w:p>
+    <w:p>
+      <w:pPr>
+        <w:pStyle w:val="ListParagraph"/>
+        <w:numPr>
+          <w:ilvl w:val="1"/>
+          <w:numId w:val="1"/>
+        </w:numPr>
+        <w:spacing w:after="0"/>
+      </w:pPr>
+      <w:r>
+        <w:t>Pause action</w:t>
+      </w:r>
+    </w:p>
+    <w:p>
+      <w:pPr>
+        <w:pStyle w:val="ListParagraph"/>
+        <w:numPr>
+          <w:ilvl w:val="1"/>
+          <w:numId w:val="1"/>
+        </w:numPr>
+        <w:spacing w:after="0"/>
+      </w:pPr>
+      <w:r>
+        <w:t>Stop action (--&gt; leads to removal of the node)</w:t>
+      </w:r>
     </w:p>
     <w:p>
       <w:pPr>

</xml_diff>